<commit_message>
Deliverable 5 Stuff added
</commit_message>
<xml_diff>
--- a/Design Deliverables (Paper Revisions)/Testing Documents/Complete Tests/Software/2.2.1.1.docx
+++ b/Design Deliverables (Paper Revisions)/Testing Documents/Complete Tests/Software/2.2.1.1.docx
@@ -9,8 +9,8 @@
         <w:tblLook w:val="04A0" w:firstRow="1" w:lastRow="0" w:firstColumn="1" w:lastColumn="0" w:noHBand="0" w:noVBand="1"/>
       </w:tblPr>
       <w:tblGrid>
-        <w:gridCol w:w="1572"/>
-        <w:gridCol w:w="7778"/>
+        <w:gridCol w:w="2406"/>
+        <w:gridCol w:w="6944"/>
       </w:tblGrid>
       <w:tr>
         <w:tc>
@@ -200,7 +200,15 @@
           </w:tcPr>
           <w:p>
             <w:r>
-              <w:t>The purpose of this experiment is to verify an inputted packet has the correct FCS field, by performing a crc check on the other</w:t>
+              <w:t xml:space="preserve">The purpose of this experiment is to verify an inputted packet has the correct FCS field, by performing a </w:t>
+            </w:r>
+            <w:proofErr w:type="spellStart"/>
+            <w:r>
+              <w:t>crc</w:t>
+            </w:r>
+            <w:proofErr w:type="spellEnd"/>
+            <w:r>
+              <w:t xml:space="preserve"> check on the other</w:t>
             </w:r>
             <w:r>
               <w:t xml:space="preserve"> given</w:t>
@@ -238,7 +246,15 @@
           </w:tcPr>
           <w:p>
             <w:r>
-              <w:t xml:space="preserve">To verify that it correctly verifies the FCS field, I made 2 testing array inputs, with a size greater than 120, which is the minimum. One array contains a correct FCS field and the other does not. </w:t>
+              <w:t xml:space="preserve">To verify that it correctly verifies the FCS field, I made 2 testing array inputs, with a size greater than 120, which is the minimum. One array contains a correct FCS </w:t>
+            </w:r>
+            <w:proofErr w:type="gramStart"/>
+            <w:r>
+              <w:t>field</w:t>
+            </w:r>
+            <w:proofErr w:type="gramEnd"/>
+            <w:r>
+              <w:t xml:space="preserve"> and the other does not. </w:t>
             </w:r>
             <w:r>
               <w:t>Both arrays contain an input of 0x</w:t>
@@ -247,10 +263,42 @@
               <w:t>555555555555555555555555555555555555</w:t>
             </w:r>
             <w:r>
-              <w:t xml:space="preserve"> (36 fives), excluding the FCS field. According the crc calculator, this input should have a crc output of 0x18c3.</w:t>
-            </w:r>
-            <w:r>
-              <w:t xml:space="preserve"> To verify that the generated crc is valid with the given input array, an online crc calculator was used.</w:t>
+              <w:t xml:space="preserve"> (36 fives), excluding the FCS field. According the </w:t>
+            </w:r>
+            <w:proofErr w:type="spellStart"/>
+            <w:r>
+              <w:t>crc</w:t>
+            </w:r>
+            <w:proofErr w:type="spellEnd"/>
+            <w:r>
+              <w:t xml:space="preserve"> calculator, this input should have a </w:t>
+            </w:r>
+            <w:proofErr w:type="spellStart"/>
+            <w:r>
+              <w:t>crc</w:t>
+            </w:r>
+            <w:proofErr w:type="spellEnd"/>
+            <w:r>
+              <w:t xml:space="preserve"> output of 0x18c3.</w:t>
+            </w:r>
+            <w:r>
+              <w:t xml:space="preserve"> To verify that the generated </w:t>
+            </w:r>
+            <w:proofErr w:type="spellStart"/>
+            <w:r>
+              <w:t>crc</w:t>
+            </w:r>
+            <w:proofErr w:type="spellEnd"/>
+            <w:r>
+              <w:t xml:space="preserve"> is valid with the given input array, an online </w:t>
+            </w:r>
+            <w:proofErr w:type="spellStart"/>
+            <w:r>
+              <w:t>crc</w:t>
+            </w:r>
+            <w:proofErr w:type="spellEnd"/>
+            <w:r>
+              <w:t xml:space="preserve"> calculator was used.</w:t>
             </w:r>
           </w:p>
         </w:tc>
@@ -279,7 +327,15 @@
               <w:t>Code will be implemented in Code Blocks IDE and it print out the input array, array after bit stuffing, the subfields obtained from the input array</w:t>
             </w:r>
             <w:r>
-              <w:t>, FCS field in hexadecimal, crc calculation,</w:t>
+              <w:t xml:space="preserve">, FCS field in hexadecimal, </w:t>
+            </w:r>
+            <w:proofErr w:type="spellStart"/>
+            <w:r>
+              <w:t>crc</w:t>
+            </w:r>
+            <w:proofErr w:type="spellEnd"/>
+            <w:r>
+              <w:t xml:space="preserve"> calculation,</w:t>
             </w:r>
             <w:r>
               <w:t xml:space="preserve"> and the result of whether the </w:t>
@@ -383,383 +439,6 @@
                 <w:bCs/>
               </w:rPr>
             </w:pPr>
-            <w:r>
-              <w:rPr>
-                <w:b/>
-                <w:bCs/>
-              </w:rPr>
-              <w:t>Online CRC Calculator:</w:t>
-            </w:r>
-          </w:p>
-          <w:p>
-            <w:pPr>
-              <w:jc w:val="center"/>
-              <w:rPr>
-                <w:b/>
-                <w:bCs/>
-              </w:rPr>
-            </w:pPr>
-            <w:r>
-              <w:rPr>
-                <w:noProof/>
-              </w:rPr>
-              <w:drawing>
-                <wp:inline distT="0" distB="0" distL="0" distR="0" wp14:anchorId="58C7A9F6" wp14:editId="7ED028CA">
-                  <wp:extent cx="4867275" cy="1762125"/>
-                  <wp:effectExtent l="0" t="0" r="9525" b="9525"/>
-                  <wp:docPr id="7" name="Picture 7"/>
-                  <wp:cNvGraphicFramePr>
-                    <a:graphicFrameLocks xmlns:a="http://schemas.openxmlformats.org/drawingml/2006/main" noChangeAspect="1"/>
-                  </wp:cNvGraphicFramePr>
-                  <a:graphic xmlns:a="http://schemas.openxmlformats.org/drawingml/2006/main">
-                    <a:graphicData uri="http://schemas.openxmlformats.org/drawingml/2006/picture">
-                      <pic:pic xmlns:pic="http://schemas.openxmlformats.org/drawingml/2006/picture">
-                        <pic:nvPicPr>
-                          <pic:cNvPr id="1" name=""/>
-                          <pic:cNvPicPr/>
-                        </pic:nvPicPr>
-                        <pic:blipFill>
-                          <a:blip r:embed="rId5"/>
-                          <a:stretch>
-                            <a:fillRect/>
-                          </a:stretch>
-                        </pic:blipFill>
-                        <pic:spPr>
-                          <a:xfrm>
-                            <a:off x="0" y="0"/>
-                            <a:ext cx="4867275" cy="1762125"/>
-                          </a:xfrm>
-                          <a:prstGeom prst="rect">
-                            <a:avLst/>
-                          </a:prstGeom>
-                        </pic:spPr>
-                      </pic:pic>
-                    </a:graphicData>
-                  </a:graphic>
-                </wp:inline>
-              </w:drawing>
-            </w:r>
-          </w:p>
-          <w:p>
-            <w:pPr>
-              <w:jc w:val="center"/>
-              <w:rPr>
-                <w:b/>
-                <w:bCs/>
-              </w:rPr>
-            </w:pPr>
-            <w:r>
-              <w:rPr>
-                <w:noProof/>
-              </w:rPr>
-              <w:lastRenderedPageBreak/>
-              <w:drawing>
-                <wp:inline distT="0" distB="0" distL="0" distR="0" wp14:anchorId="4D4202D3" wp14:editId="78732B4C">
-                  <wp:extent cx="3352800" cy="876300"/>
-                  <wp:effectExtent l="0" t="0" r="0" b="0"/>
-                  <wp:docPr id="5" name="Picture 5"/>
-                  <wp:cNvGraphicFramePr>
-                    <a:graphicFrameLocks xmlns:a="http://schemas.openxmlformats.org/drawingml/2006/main" noChangeAspect="1"/>
-                  </wp:cNvGraphicFramePr>
-                  <a:graphic xmlns:a="http://schemas.openxmlformats.org/drawingml/2006/main">
-                    <a:graphicData uri="http://schemas.openxmlformats.org/drawingml/2006/picture">
-                      <pic:pic xmlns:pic="http://schemas.openxmlformats.org/drawingml/2006/picture">
-                        <pic:nvPicPr>
-                          <pic:cNvPr id="1" name=""/>
-                          <pic:cNvPicPr/>
-                        </pic:nvPicPr>
-                        <pic:blipFill>
-                          <a:blip r:embed="rId6"/>
-                          <a:stretch>
-                            <a:fillRect/>
-                          </a:stretch>
-                        </pic:blipFill>
-                        <pic:spPr>
-                          <a:xfrm>
-                            <a:off x="0" y="0"/>
-                            <a:ext cx="3352800" cy="876300"/>
-                          </a:xfrm>
-                          <a:prstGeom prst="rect">
-                            <a:avLst/>
-                          </a:prstGeom>
-                        </pic:spPr>
-                      </pic:pic>
-                    </a:graphicData>
-                  </a:graphic>
-                </wp:inline>
-              </w:drawing>
-            </w:r>
-          </w:p>
-          <w:p>
-            <w:pPr>
-              <w:jc w:val="center"/>
-              <w:rPr>
-                <w:b/>
-                <w:bCs/>
-              </w:rPr>
-            </w:pPr>
-            <w:r>
-              <w:rPr>
-                <w:b/>
-                <w:bCs/>
-              </w:rPr>
-              <w:t>Input</w:t>
-            </w:r>
-            <w:r>
-              <w:rPr>
-                <w:b/>
-                <w:bCs/>
-              </w:rPr>
-              <w:t>1</w:t>
-            </w:r>
-            <w:r>
-              <w:rPr>
-                <w:b/>
-                <w:bCs/>
-              </w:rPr>
-              <w:t>:</w:t>
-            </w:r>
-            <w:r>
-              <w:rPr>
-                <w:noProof/>
-              </w:rPr>
-              <w:t xml:space="preserve"> </w:t>
-            </w:r>
-            <w:r>
-              <w:rPr>
-                <w:noProof/>
-              </w:rPr>
-              <w:drawing>
-                <wp:inline distT="0" distB="0" distL="0" distR="0" wp14:anchorId="3E3CDF64" wp14:editId="4052C4C9">
-                  <wp:extent cx="5943600" cy="1205230"/>
-                  <wp:effectExtent l="0" t="0" r="0" b="0"/>
-                  <wp:docPr id="1" name="Picture 1"/>
-                  <wp:cNvGraphicFramePr>
-                    <a:graphicFrameLocks xmlns:a="http://schemas.openxmlformats.org/drawingml/2006/main" noChangeAspect="1"/>
-                  </wp:cNvGraphicFramePr>
-                  <a:graphic xmlns:a="http://schemas.openxmlformats.org/drawingml/2006/main">
-                    <a:graphicData uri="http://schemas.openxmlformats.org/drawingml/2006/picture">
-                      <pic:pic xmlns:pic="http://schemas.openxmlformats.org/drawingml/2006/picture">
-                        <pic:nvPicPr>
-                          <pic:cNvPr id="1" name=""/>
-                          <pic:cNvPicPr/>
-                        </pic:nvPicPr>
-                        <pic:blipFill>
-                          <a:blip r:embed="rId7"/>
-                          <a:stretch>
-                            <a:fillRect/>
-                          </a:stretch>
-                        </pic:blipFill>
-                        <pic:spPr>
-                          <a:xfrm>
-                            <a:off x="0" y="0"/>
-                            <a:ext cx="5943600" cy="1205230"/>
-                          </a:xfrm>
-                          <a:prstGeom prst="rect">
-                            <a:avLst/>
-                          </a:prstGeom>
-                        </pic:spPr>
-                      </pic:pic>
-                    </a:graphicData>
-                  </a:graphic>
-                </wp:inline>
-              </w:drawing>
-            </w:r>
-          </w:p>
-          <w:p>
-            <w:pPr>
-              <w:jc w:val="center"/>
-              <w:rPr>
-                <w:b/>
-                <w:bCs/>
-              </w:rPr>
-            </w:pPr>
-            <w:r>
-              <w:rPr>
-                <w:b/>
-                <w:bCs/>
-              </w:rPr>
-              <w:t>Output1:</w:t>
-            </w:r>
-          </w:p>
-          <w:p>
-            <w:pPr>
-              <w:jc w:val="center"/>
-              <w:rPr>
-                <w:b/>
-                <w:bCs/>
-              </w:rPr>
-            </w:pPr>
-            <w:r>
-              <w:rPr>
-                <w:noProof/>
-              </w:rPr>
-              <w:drawing>
-                <wp:inline distT="0" distB="0" distL="0" distR="0" wp14:anchorId="341A7DBC" wp14:editId="775659C7">
-                  <wp:extent cx="1800225" cy="790575"/>
-                  <wp:effectExtent l="0" t="0" r="9525" b="9525"/>
-                  <wp:docPr id="2" name="Picture 2"/>
-                  <wp:cNvGraphicFramePr>
-                    <a:graphicFrameLocks xmlns:a="http://schemas.openxmlformats.org/drawingml/2006/main" noChangeAspect="1"/>
-                  </wp:cNvGraphicFramePr>
-                  <a:graphic xmlns:a="http://schemas.openxmlformats.org/drawingml/2006/main">
-                    <a:graphicData uri="http://schemas.openxmlformats.org/drawingml/2006/picture">
-                      <pic:pic xmlns:pic="http://schemas.openxmlformats.org/drawingml/2006/picture">
-                        <pic:nvPicPr>
-                          <pic:cNvPr id="1" name=""/>
-                          <pic:cNvPicPr/>
-                        </pic:nvPicPr>
-                        <pic:blipFill>
-                          <a:blip r:embed="rId8"/>
-                          <a:stretch>
-                            <a:fillRect/>
-                          </a:stretch>
-                        </pic:blipFill>
-                        <pic:spPr>
-                          <a:xfrm>
-                            <a:off x="0" y="0"/>
-                            <a:ext cx="1800225" cy="790575"/>
-                          </a:xfrm>
-                          <a:prstGeom prst="rect">
-                            <a:avLst/>
-                          </a:prstGeom>
-                        </pic:spPr>
-                      </pic:pic>
-                    </a:graphicData>
-                  </a:graphic>
-                </wp:inline>
-              </w:drawing>
-            </w:r>
-          </w:p>
-          <w:p>
-            <w:pPr>
-              <w:jc w:val="center"/>
-              <w:rPr>
-                <w:b/>
-                <w:bCs/>
-              </w:rPr>
-            </w:pPr>
-            <w:r>
-              <w:rPr>
-                <w:b/>
-                <w:bCs/>
-              </w:rPr>
-              <w:t>Input2:</w:t>
-            </w:r>
-          </w:p>
-          <w:p>
-            <w:pPr>
-              <w:jc w:val="center"/>
-              <w:rPr>
-                <w:b/>
-                <w:bCs/>
-              </w:rPr>
-            </w:pPr>
-            <w:r>
-              <w:rPr>
-                <w:noProof/>
-              </w:rPr>
-              <w:drawing>
-                <wp:inline distT="0" distB="0" distL="0" distR="0" wp14:anchorId="5F275C6B" wp14:editId="04116F28">
-                  <wp:extent cx="5943600" cy="1063625"/>
-                  <wp:effectExtent l="0" t="0" r="0" b="3175"/>
-                  <wp:docPr id="3" name="Picture 3"/>
-                  <wp:cNvGraphicFramePr>
-                    <a:graphicFrameLocks xmlns:a="http://schemas.openxmlformats.org/drawingml/2006/main" noChangeAspect="1"/>
-                  </wp:cNvGraphicFramePr>
-                  <a:graphic xmlns:a="http://schemas.openxmlformats.org/drawingml/2006/main">
-                    <a:graphicData uri="http://schemas.openxmlformats.org/drawingml/2006/picture">
-                      <pic:pic xmlns:pic="http://schemas.openxmlformats.org/drawingml/2006/picture">
-                        <pic:nvPicPr>
-                          <pic:cNvPr id="1" name=""/>
-                          <pic:cNvPicPr/>
-                        </pic:nvPicPr>
-                        <pic:blipFill>
-                          <a:blip r:embed="rId9"/>
-                          <a:stretch>
-                            <a:fillRect/>
-                          </a:stretch>
-                        </pic:blipFill>
-                        <pic:spPr>
-                          <a:xfrm>
-                            <a:off x="0" y="0"/>
-                            <a:ext cx="5943600" cy="1063625"/>
-                          </a:xfrm>
-                          <a:prstGeom prst="rect">
-                            <a:avLst/>
-                          </a:prstGeom>
-                        </pic:spPr>
-                      </pic:pic>
-                    </a:graphicData>
-                  </a:graphic>
-                </wp:inline>
-              </w:drawing>
-            </w:r>
-          </w:p>
-          <w:p>
-            <w:pPr>
-              <w:jc w:val="center"/>
-              <w:rPr>
-                <w:b/>
-                <w:bCs/>
-              </w:rPr>
-            </w:pPr>
-            <w:r>
-              <w:rPr>
-                <w:b/>
-                <w:bCs/>
-              </w:rPr>
-              <w:t>Ouput2:</w:t>
-            </w:r>
-          </w:p>
-          <w:p>
-            <w:pPr>
-              <w:jc w:val="center"/>
-              <w:rPr>
-                <w:b/>
-                <w:bCs/>
-              </w:rPr>
-            </w:pPr>
-            <w:r>
-              <w:rPr>
-                <w:noProof/>
-              </w:rPr>
-              <w:drawing>
-                <wp:inline distT="0" distB="0" distL="0" distR="0" wp14:anchorId="6A314717" wp14:editId="7F813A08">
-                  <wp:extent cx="2352675" cy="828675"/>
-                  <wp:effectExtent l="0" t="0" r="9525" b="9525"/>
-                  <wp:docPr id="4" name="Picture 4"/>
-                  <wp:cNvGraphicFramePr>
-                    <a:graphicFrameLocks xmlns:a="http://schemas.openxmlformats.org/drawingml/2006/main" noChangeAspect="1"/>
-                  </wp:cNvGraphicFramePr>
-                  <a:graphic xmlns:a="http://schemas.openxmlformats.org/drawingml/2006/main">
-                    <a:graphicData uri="http://schemas.openxmlformats.org/drawingml/2006/picture">
-                      <pic:pic xmlns:pic="http://schemas.openxmlformats.org/drawingml/2006/picture">
-                        <pic:nvPicPr>
-                          <pic:cNvPr id="1" name=""/>
-                          <pic:cNvPicPr/>
-                        </pic:nvPicPr>
-                        <pic:blipFill>
-                          <a:blip r:embed="rId10"/>
-                          <a:stretch>
-                            <a:fillRect/>
-                          </a:stretch>
-                        </pic:blipFill>
-                        <pic:spPr>
-                          <a:xfrm>
-                            <a:off x="0" y="0"/>
-                            <a:ext cx="2352675" cy="828675"/>
-                          </a:xfrm>
-                          <a:prstGeom prst="rect">
-                            <a:avLst/>
-                          </a:prstGeom>
-                        </pic:spPr>
-                      </pic:pic>
-                    </a:graphicData>
-                  </a:graphic>
-                </wp:inline>
-              </w:drawing>
-            </w:r>
           </w:p>
         </w:tc>
       </w:tr>
@@ -773,7 +452,6 @@
               <w:jc w:val="right"/>
             </w:pPr>
             <w:r>
-              <w:lastRenderedPageBreak/>
               <w:t>Pass / Fail:</w:t>
             </w:r>
           </w:p>
@@ -787,9 +465,6 @@
             <w:pPr>
               <w:jc w:val="center"/>
             </w:pPr>
-            <w:r>
-              <w:t>PASS</w:t>
-            </w:r>
           </w:p>
         </w:tc>
       </w:tr>
@@ -812,11 +487,7 @@
             <w:tcW w:w="6846" w:type="dxa"/>
             <w:vAlign w:val="center"/>
           </w:tcPr>
-          <w:p>
-            <w:r>
-              <w:t xml:space="preserve">Code does verify the FCS field correctly. This was tested with different given FCS fields and different bits for the input array. </w:t>
-            </w:r>
-          </w:p>
+          <w:p/>
         </w:tc>
       </w:tr>
       <w:tr>
@@ -842,9 +513,6 @@
             <w:pPr>
               <w:jc w:val="center"/>
             </w:pPr>
-            <w:r>
-              <w:t>None</w:t>
-            </w:r>
           </w:p>
         </w:tc>
       </w:tr>

</xml_diff>